<commit_message>
Jeudi 16 dec 2021
</commit_message>
<xml_diff>
--- a/Documentation_Ma-12.docx
+++ b/Documentation_Ma-12.docx
@@ -564,8 +564,6 @@
         </w:rPr>
         <w:t>Ne surtout pas changer GUID garder AFS, même si on peut le changer choisir le nom du disque dur sur lequel sera installé l’OS</w:t>
       </w:r>
-      <w:bookmarkStart w:id="0" w:name="_GoBack"/>
-      <w:bookmarkEnd w:id="0"/>
     </w:p>
     <w:p>
       <w:pPr>
@@ -638,6 +636,158 @@
           <w:rStyle w:val="Lienhypertexte"/>
         </w:rPr>
       </w:pPr>
+    </w:p>
+    <w:p>
+      <w:pPr>
+        <w:pStyle w:val="Titre1"/>
+        <w:rPr>
+          <w:rStyle w:val="Lienhypertexte"/>
+          <w:color w:val="FFFFFF" w:themeColor="background1"/>
+          <w:u w:val="none"/>
+        </w:rPr>
+      </w:pPr>
+      <w:r>
+        <w:rPr>
+          <w:rStyle w:val="Lienhypertexte"/>
+          <w:color w:val="FFFFFF" w:themeColor="background1"/>
+          <w:u w:val="none"/>
+        </w:rPr>
+        <w:t xml:space="preserve">Réparer un disque </w:t>
+      </w:r>
+    </w:p>
+    <w:p>
+      <w:pPr>
+        <w:pStyle w:val="Paragraphedeliste"/>
+        <w:numPr>
+          <w:ilvl w:val="0"/>
+          <w:numId w:val="7"/>
+        </w:numPr>
+      </w:pPr>
+      <w:r>
+        <w:t xml:space="preserve">Aller dans le gestionnaire de disque </w:t>
+      </w:r>
+    </w:p>
+    <w:p>
+      <w:pPr>
+        <w:pStyle w:val="Paragraphedeliste"/>
+        <w:numPr>
+          <w:ilvl w:val="0"/>
+          <w:numId w:val="7"/>
+        </w:numPr>
+      </w:pPr>
+      <w:r>
+        <w:t>Cliquer sur le disque que l’on veut réparer cliquer sur S.O.S</w:t>
+      </w:r>
+    </w:p>
+    <w:p>
+      <w:pPr>
+        <w:pStyle w:val="Titre1"/>
+      </w:pPr>
+      <w:r>
+        <w:t>Cacher/Affiche les extenstions</w:t>
+      </w:r>
+    </w:p>
+    <w:p>
+      <w:pPr>
+        <w:pStyle w:val="Paragraphedeliste"/>
+        <w:numPr>
+          <w:ilvl w:val="0"/>
+          <w:numId w:val="9"/>
+        </w:numPr>
+      </w:pPr>
+      <w:r>
+        <w:t xml:space="preserve">Aller dans finder </w:t>
+      </w:r>
+    </w:p>
+    <w:p>
+      <w:pPr>
+        <w:pStyle w:val="Paragraphedeliste"/>
+        <w:numPr>
+          <w:ilvl w:val="0"/>
+          <w:numId w:val="9"/>
+        </w:numPr>
+      </w:pPr>
+      <w:r>
+        <w:t>cliquer sur l’onglet finder sur la barre du haut</w:t>
+      </w:r>
+    </w:p>
+    <w:p>
+      <w:pPr>
+        <w:pStyle w:val="Paragraphedeliste"/>
+        <w:numPr>
+          <w:ilvl w:val="0"/>
+          <w:numId w:val="9"/>
+        </w:numPr>
+      </w:pPr>
+      <w:r>
+        <w:t xml:space="preserve">Aller sur préférence système </w:t>
+      </w:r>
+    </w:p>
+    <w:p>
+      <w:pPr>
+        <w:pStyle w:val="Paragraphedeliste"/>
+        <w:numPr>
+          <w:ilvl w:val="0"/>
+          <w:numId w:val="9"/>
+        </w:numPr>
+      </w:pPr>
+      <w:r>
+        <w:t xml:space="preserve">Puis options avancer et cocher ou décocher afficher les extenstion de fichiers. </w:t>
+      </w:r>
+    </w:p>
+    <w:p>
+      <w:pPr>
+        <w:pStyle w:val="Titre1"/>
+      </w:pPr>
+      <w:r>
+        <w:t>Time Machine</w:t>
+      </w:r>
+    </w:p>
+    <w:p>
+      <w:pPr>
+        <w:pStyle w:val="Paragraphedeliste"/>
+        <w:numPr>
+          <w:ilvl w:val="0"/>
+          <w:numId w:val="10"/>
+        </w:numPr>
+      </w:pPr>
+      <w:r>
+        <w:t xml:space="preserve">Aller dans préférence système </w:t>
+      </w:r>
+    </w:p>
+    <w:p>
+      <w:pPr>
+        <w:pStyle w:val="Paragraphedeliste"/>
+        <w:numPr>
+          <w:ilvl w:val="0"/>
+          <w:numId w:val="10"/>
+        </w:numPr>
+      </w:pPr>
+      <w:r>
+        <w:t xml:space="preserve">Cliquer sur time Machine </w:t>
+      </w:r>
+    </w:p>
+    <w:p/>
+    <w:p>
+      <w:hyperlink r:id="rId10" w:history="1">
+        <w:r>
+          <w:rPr>
+            <w:rStyle w:val="Lienhypertexte"/>
+          </w:rPr>
+          <w:t>Liens timeMachine</w:t>
+        </w:r>
+      </w:hyperlink>
+    </w:p>
+    <w:p/>
+    <w:p>
+      <w:pPr>
+        <w:pStyle w:val="Titre1"/>
+      </w:pPr>
+      <w:r>
+        <w:t>Boot camp</w:t>
+      </w:r>
+      <w:bookmarkStart w:id="0" w:name="_GoBack"/>
+      <w:bookmarkEnd w:id="0"/>
     </w:p>
     <w:sectPr>
       <w:pgSz w:w="11906" w:h="16838"/>
@@ -765,6 +915,231 @@
     </w:lvl>
   </w:abstractNum>
   <w:abstractNum w:abstractNumId="1" w15:restartNumberingAfterBreak="0">
+    <w:nsid w:val="17DA39EE"/>
+    <w:multiLevelType w:val="hybridMultilevel"/>
+    <w:tmpl w:val="61544BC0"/>
+    <w:lvl w:ilvl="0" w:tplc="100C0001">
+      <w:start w:val="1"/>
+      <w:numFmt w:val="bullet"/>
+      <w:lvlText w:val=""/>
+      <w:lvlJc w:val="left"/>
+      <w:pPr>
+        <w:ind w:left="720" w:hanging="360"/>
+      </w:pPr>
+      <w:rPr>
+        <w:rFonts w:ascii="Symbol" w:hAnsi="Symbol" w:hint="default"/>
+      </w:rPr>
+    </w:lvl>
+    <w:lvl w:ilvl="1" w:tplc="100C0003" w:tentative="1">
+      <w:start w:val="1"/>
+      <w:numFmt w:val="bullet"/>
+      <w:lvlText w:val="o"/>
+      <w:lvlJc w:val="left"/>
+      <w:pPr>
+        <w:ind w:left="1440" w:hanging="360"/>
+      </w:pPr>
+      <w:rPr>
+        <w:rFonts w:ascii="Courier New" w:hAnsi="Courier New" w:cs="Courier New" w:hint="default"/>
+      </w:rPr>
+    </w:lvl>
+    <w:lvl w:ilvl="2" w:tplc="100C0005" w:tentative="1">
+      <w:start w:val="1"/>
+      <w:numFmt w:val="bullet"/>
+      <w:lvlText w:val=""/>
+      <w:lvlJc w:val="left"/>
+      <w:pPr>
+        <w:ind w:left="2160" w:hanging="360"/>
+      </w:pPr>
+      <w:rPr>
+        <w:rFonts w:ascii="Wingdings" w:hAnsi="Wingdings" w:hint="default"/>
+      </w:rPr>
+    </w:lvl>
+    <w:lvl w:ilvl="3" w:tplc="100C0001" w:tentative="1">
+      <w:start w:val="1"/>
+      <w:numFmt w:val="bullet"/>
+      <w:lvlText w:val=""/>
+      <w:lvlJc w:val="left"/>
+      <w:pPr>
+        <w:ind w:left="2880" w:hanging="360"/>
+      </w:pPr>
+      <w:rPr>
+        <w:rFonts w:ascii="Symbol" w:hAnsi="Symbol" w:hint="default"/>
+      </w:rPr>
+    </w:lvl>
+    <w:lvl w:ilvl="4" w:tplc="100C0003" w:tentative="1">
+      <w:start w:val="1"/>
+      <w:numFmt w:val="bullet"/>
+      <w:lvlText w:val="o"/>
+      <w:lvlJc w:val="left"/>
+      <w:pPr>
+        <w:ind w:left="3600" w:hanging="360"/>
+      </w:pPr>
+      <w:rPr>
+        <w:rFonts w:ascii="Courier New" w:hAnsi="Courier New" w:cs="Courier New" w:hint="default"/>
+      </w:rPr>
+    </w:lvl>
+    <w:lvl w:ilvl="5" w:tplc="100C0005" w:tentative="1">
+      <w:start w:val="1"/>
+      <w:numFmt w:val="bullet"/>
+      <w:lvlText w:val=""/>
+      <w:lvlJc w:val="left"/>
+      <w:pPr>
+        <w:ind w:left="4320" w:hanging="360"/>
+      </w:pPr>
+      <w:rPr>
+        <w:rFonts w:ascii="Wingdings" w:hAnsi="Wingdings" w:hint="default"/>
+      </w:rPr>
+    </w:lvl>
+    <w:lvl w:ilvl="6" w:tplc="100C0001" w:tentative="1">
+      <w:start w:val="1"/>
+      <w:numFmt w:val="bullet"/>
+      <w:lvlText w:val=""/>
+      <w:lvlJc w:val="left"/>
+      <w:pPr>
+        <w:ind w:left="5040" w:hanging="360"/>
+      </w:pPr>
+      <w:rPr>
+        <w:rFonts w:ascii="Symbol" w:hAnsi="Symbol" w:hint="default"/>
+      </w:rPr>
+    </w:lvl>
+    <w:lvl w:ilvl="7" w:tplc="100C0003" w:tentative="1">
+      <w:start w:val="1"/>
+      <w:numFmt w:val="bullet"/>
+      <w:lvlText w:val="o"/>
+      <w:lvlJc w:val="left"/>
+      <w:pPr>
+        <w:ind w:left="5760" w:hanging="360"/>
+      </w:pPr>
+      <w:rPr>
+        <w:rFonts w:ascii="Courier New" w:hAnsi="Courier New" w:cs="Courier New" w:hint="default"/>
+      </w:rPr>
+    </w:lvl>
+    <w:lvl w:ilvl="8" w:tplc="100C0005" w:tentative="1">
+      <w:start w:val="1"/>
+      <w:numFmt w:val="bullet"/>
+      <w:lvlText w:val=""/>
+      <w:lvlJc w:val="left"/>
+      <w:pPr>
+        <w:ind w:left="6480" w:hanging="360"/>
+      </w:pPr>
+      <w:rPr>
+        <w:rFonts w:ascii="Wingdings" w:hAnsi="Wingdings" w:hint="default"/>
+      </w:rPr>
+    </w:lvl>
+  </w:abstractNum>
+  <w:abstractNum w:abstractNumId="2" w15:restartNumberingAfterBreak="0">
+    <w:nsid w:val="26997EEB"/>
+    <w:multiLevelType w:val="hybridMultilevel"/>
+    <w:tmpl w:val="C97079B6"/>
+    <w:lvl w:ilvl="0" w:tplc="83D4DFEA">
+      <w:numFmt w:val="bullet"/>
+      <w:lvlText w:val="-"/>
+      <w:lvlJc w:val="left"/>
+      <w:pPr>
+        <w:ind w:left="720" w:hanging="360"/>
+      </w:pPr>
+      <w:rPr>
+        <w:rFonts w:ascii="Arial" w:eastAsiaTheme="majorEastAsia" w:hAnsi="Arial" w:cs="Arial" w:hint="default"/>
+      </w:rPr>
+    </w:lvl>
+    <w:lvl w:ilvl="1" w:tplc="100C0003" w:tentative="1">
+      <w:start w:val="1"/>
+      <w:numFmt w:val="bullet"/>
+      <w:lvlText w:val="o"/>
+      <w:lvlJc w:val="left"/>
+      <w:pPr>
+        <w:ind w:left="1440" w:hanging="360"/>
+      </w:pPr>
+      <w:rPr>
+        <w:rFonts w:ascii="Courier New" w:hAnsi="Courier New" w:cs="Courier New" w:hint="default"/>
+      </w:rPr>
+    </w:lvl>
+    <w:lvl w:ilvl="2" w:tplc="100C0005" w:tentative="1">
+      <w:start w:val="1"/>
+      <w:numFmt w:val="bullet"/>
+      <w:lvlText w:val=""/>
+      <w:lvlJc w:val="left"/>
+      <w:pPr>
+        <w:ind w:left="2160" w:hanging="360"/>
+      </w:pPr>
+      <w:rPr>
+        <w:rFonts w:ascii="Wingdings" w:hAnsi="Wingdings" w:hint="default"/>
+      </w:rPr>
+    </w:lvl>
+    <w:lvl w:ilvl="3" w:tplc="100C0001" w:tentative="1">
+      <w:start w:val="1"/>
+      <w:numFmt w:val="bullet"/>
+      <w:lvlText w:val=""/>
+      <w:lvlJc w:val="left"/>
+      <w:pPr>
+        <w:ind w:left="2880" w:hanging="360"/>
+      </w:pPr>
+      <w:rPr>
+        <w:rFonts w:ascii="Symbol" w:hAnsi="Symbol" w:hint="default"/>
+      </w:rPr>
+    </w:lvl>
+    <w:lvl w:ilvl="4" w:tplc="100C0003" w:tentative="1">
+      <w:start w:val="1"/>
+      <w:numFmt w:val="bullet"/>
+      <w:lvlText w:val="o"/>
+      <w:lvlJc w:val="left"/>
+      <w:pPr>
+        <w:ind w:left="3600" w:hanging="360"/>
+      </w:pPr>
+      <w:rPr>
+        <w:rFonts w:ascii="Courier New" w:hAnsi="Courier New" w:cs="Courier New" w:hint="default"/>
+      </w:rPr>
+    </w:lvl>
+    <w:lvl w:ilvl="5" w:tplc="100C0005" w:tentative="1">
+      <w:start w:val="1"/>
+      <w:numFmt w:val="bullet"/>
+      <w:lvlText w:val=""/>
+      <w:lvlJc w:val="left"/>
+      <w:pPr>
+        <w:ind w:left="4320" w:hanging="360"/>
+      </w:pPr>
+      <w:rPr>
+        <w:rFonts w:ascii="Wingdings" w:hAnsi="Wingdings" w:hint="default"/>
+      </w:rPr>
+    </w:lvl>
+    <w:lvl w:ilvl="6" w:tplc="100C0001" w:tentative="1">
+      <w:start w:val="1"/>
+      <w:numFmt w:val="bullet"/>
+      <w:lvlText w:val=""/>
+      <w:lvlJc w:val="left"/>
+      <w:pPr>
+        <w:ind w:left="5040" w:hanging="360"/>
+      </w:pPr>
+      <w:rPr>
+        <w:rFonts w:ascii="Symbol" w:hAnsi="Symbol" w:hint="default"/>
+      </w:rPr>
+    </w:lvl>
+    <w:lvl w:ilvl="7" w:tplc="100C0003" w:tentative="1">
+      <w:start w:val="1"/>
+      <w:numFmt w:val="bullet"/>
+      <w:lvlText w:val="o"/>
+      <w:lvlJc w:val="left"/>
+      <w:pPr>
+        <w:ind w:left="5760" w:hanging="360"/>
+      </w:pPr>
+      <w:rPr>
+        <w:rFonts w:ascii="Courier New" w:hAnsi="Courier New" w:cs="Courier New" w:hint="default"/>
+      </w:rPr>
+    </w:lvl>
+    <w:lvl w:ilvl="8" w:tplc="100C0005" w:tentative="1">
+      <w:start w:val="1"/>
+      <w:numFmt w:val="bullet"/>
+      <w:lvlText w:val=""/>
+      <w:lvlJc w:val="left"/>
+      <w:pPr>
+        <w:ind w:left="6480" w:hanging="360"/>
+      </w:pPr>
+      <w:rPr>
+        <w:rFonts w:ascii="Wingdings" w:hAnsi="Wingdings" w:hint="default"/>
+      </w:rPr>
+    </w:lvl>
+  </w:abstractNum>
+  <w:abstractNum w:abstractNumId="3" w15:restartNumberingAfterBreak="0">
     <w:nsid w:val="2F42272C"/>
     <w:multiLevelType w:val="hybridMultilevel"/>
     <w:tmpl w:val="D3980F6A"/>
@@ -850,7 +1225,233 @@
       </w:pPr>
     </w:lvl>
   </w:abstractNum>
-  <w:abstractNum w:abstractNumId="2" w15:restartNumberingAfterBreak="0">
+  <w:abstractNum w:abstractNumId="4" w15:restartNumberingAfterBreak="0">
+    <w:nsid w:val="43F67731"/>
+    <w:multiLevelType w:val="hybridMultilevel"/>
+    <w:tmpl w:val="EB76A748"/>
+    <w:lvl w:ilvl="0" w:tplc="100C0001">
+      <w:start w:val="1"/>
+      <w:numFmt w:val="bullet"/>
+      <w:lvlText w:val=""/>
+      <w:lvlJc w:val="left"/>
+      <w:pPr>
+        <w:ind w:left="720" w:hanging="360"/>
+      </w:pPr>
+      <w:rPr>
+        <w:rFonts w:ascii="Symbol" w:hAnsi="Symbol" w:hint="default"/>
+      </w:rPr>
+    </w:lvl>
+    <w:lvl w:ilvl="1" w:tplc="100C0003" w:tentative="1">
+      <w:start w:val="1"/>
+      <w:numFmt w:val="bullet"/>
+      <w:lvlText w:val="o"/>
+      <w:lvlJc w:val="left"/>
+      <w:pPr>
+        <w:ind w:left="1440" w:hanging="360"/>
+      </w:pPr>
+      <w:rPr>
+        <w:rFonts w:ascii="Courier New" w:hAnsi="Courier New" w:cs="Courier New" w:hint="default"/>
+      </w:rPr>
+    </w:lvl>
+    <w:lvl w:ilvl="2" w:tplc="100C0005" w:tentative="1">
+      <w:start w:val="1"/>
+      <w:numFmt w:val="bullet"/>
+      <w:lvlText w:val=""/>
+      <w:lvlJc w:val="left"/>
+      <w:pPr>
+        <w:ind w:left="2160" w:hanging="360"/>
+      </w:pPr>
+      <w:rPr>
+        <w:rFonts w:ascii="Wingdings" w:hAnsi="Wingdings" w:hint="default"/>
+      </w:rPr>
+    </w:lvl>
+    <w:lvl w:ilvl="3" w:tplc="100C0001" w:tentative="1">
+      <w:start w:val="1"/>
+      <w:numFmt w:val="bullet"/>
+      <w:lvlText w:val=""/>
+      <w:lvlJc w:val="left"/>
+      <w:pPr>
+        <w:ind w:left="2880" w:hanging="360"/>
+      </w:pPr>
+      <w:rPr>
+        <w:rFonts w:ascii="Symbol" w:hAnsi="Symbol" w:hint="default"/>
+      </w:rPr>
+    </w:lvl>
+    <w:lvl w:ilvl="4" w:tplc="100C0003" w:tentative="1">
+      <w:start w:val="1"/>
+      <w:numFmt w:val="bullet"/>
+      <w:lvlText w:val="o"/>
+      <w:lvlJc w:val="left"/>
+      <w:pPr>
+        <w:ind w:left="3600" w:hanging="360"/>
+      </w:pPr>
+      <w:rPr>
+        <w:rFonts w:ascii="Courier New" w:hAnsi="Courier New" w:cs="Courier New" w:hint="default"/>
+      </w:rPr>
+    </w:lvl>
+    <w:lvl w:ilvl="5" w:tplc="100C0005" w:tentative="1">
+      <w:start w:val="1"/>
+      <w:numFmt w:val="bullet"/>
+      <w:lvlText w:val=""/>
+      <w:lvlJc w:val="left"/>
+      <w:pPr>
+        <w:ind w:left="4320" w:hanging="360"/>
+      </w:pPr>
+      <w:rPr>
+        <w:rFonts w:ascii="Wingdings" w:hAnsi="Wingdings" w:hint="default"/>
+      </w:rPr>
+    </w:lvl>
+    <w:lvl w:ilvl="6" w:tplc="100C0001" w:tentative="1">
+      <w:start w:val="1"/>
+      <w:numFmt w:val="bullet"/>
+      <w:lvlText w:val=""/>
+      <w:lvlJc w:val="left"/>
+      <w:pPr>
+        <w:ind w:left="5040" w:hanging="360"/>
+      </w:pPr>
+      <w:rPr>
+        <w:rFonts w:ascii="Symbol" w:hAnsi="Symbol" w:hint="default"/>
+      </w:rPr>
+    </w:lvl>
+    <w:lvl w:ilvl="7" w:tplc="100C0003" w:tentative="1">
+      <w:start w:val="1"/>
+      <w:numFmt w:val="bullet"/>
+      <w:lvlText w:val="o"/>
+      <w:lvlJc w:val="left"/>
+      <w:pPr>
+        <w:ind w:left="5760" w:hanging="360"/>
+      </w:pPr>
+      <w:rPr>
+        <w:rFonts w:ascii="Courier New" w:hAnsi="Courier New" w:cs="Courier New" w:hint="default"/>
+      </w:rPr>
+    </w:lvl>
+    <w:lvl w:ilvl="8" w:tplc="100C0005" w:tentative="1">
+      <w:start w:val="1"/>
+      <w:numFmt w:val="bullet"/>
+      <w:lvlText w:val=""/>
+      <w:lvlJc w:val="left"/>
+      <w:pPr>
+        <w:ind w:left="6480" w:hanging="360"/>
+      </w:pPr>
+      <w:rPr>
+        <w:rFonts w:ascii="Wingdings" w:hAnsi="Wingdings" w:hint="default"/>
+      </w:rPr>
+    </w:lvl>
+  </w:abstractNum>
+  <w:abstractNum w:abstractNumId="5" w15:restartNumberingAfterBreak="0">
+    <w:nsid w:val="464037F5"/>
+    <w:multiLevelType w:val="hybridMultilevel"/>
+    <w:tmpl w:val="02D298B2"/>
+    <w:lvl w:ilvl="0" w:tplc="100C0001">
+      <w:start w:val="1"/>
+      <w:numFmt w:val="bullet"/>
+      <w:lvlText w:val=""/>
+      <w:lvlJc w:val="left"/>
+      <w:pPr>
+        <w:ind w:left="720" w:hanging="360"/>
+      </w:pPr>
+      <w:rPr>
+        <w:rFonts w:ascii="Symbol" w:hAnsi="Symbol" w:hint="default"/>
+      </w:rPr>
+    </w:lvl>
+    <w:lvl w:ilvl="1" w:tplc="100C0003" w:tentative="1">
+      <w:start w:val="1"/>
+      <w:numFmt w:val="bullet"/>
+      <w:lvlText w:val="o"/>
+      <w:lvlJc w:val="left"/>
+      <w:pPr>
+        <w:ind w:left="1440" w:hanging="360"/>
+      </w:pPr>
+      <w:rPr>
+        <w:rFonts w:ascii="Courier New" w:hAnsi="Courier New" w:cs="Courier New" w:hint="default"/>
+      </w:rPr>
+    </w:lvl>
+    <w:lvl w:ilvl="2" w:tplc="100C0005" w:tentative="1">
+      <w:start w:val="1"/>
+      <w:numFmt w:val="bullet"/>
+      <w:lvlText w:val=""/>
+      <w:lvlJc w:val="left"/>
+      <w:pPr>
+        <w:ind w:left="2160" w:hanging="360"/>
+      </w:pPr>
+      <w:rPr>
+        <w:rFonts w:ascii="Wingdings" w:hAnsi="Wingdings" w:hint="default"/>
+      </w:rPr>
+    </w:lvl>
+    <w:lvl w:ilvl="3" w:tplc="100C0001" w:tentative="1">
+      <w:start w:val="1"/>
+      <w:numFmt w:val="bullet"/>
+      <w:lvlText w:val=""/>
+      <w:lvlJc w:val="left"/>
+      <w:pPr>
+        <w:ind w:left="2880" w:hanging="360"/>
+      </w:pPr>
+      <w:rPr>
+        <w:rFonts w:ascii="Symbol" w:hAnsi="Symbol" w:hint="default"/>
+      </w:rPr>
+    </w:lvl>
+    <w:lvl w:ilvl="4" w:tplc="100C0003" w:tentative="1">
+      <w:start w:val="1"/>
+      <w:numFmt w:val="bullet"/>
+      <w:lvlText w:val="o"/>
+      <w:lvlJc w:val="left"/>
+      <w:pPr>
+        <w:ind w:left="3600" w:hanging="360"/>
+      </w:pPr>
+      <w:rPr>
+        <w:rFonts w:ascii="Courier New" w:hAnsi="Courier New" w:cs="Courier New" w:hint="default"/>
+      </w:rPr>
+    </w:lvl>
+    <w:lvl w:ilvl="5" w:tplc="100C0005" w:tentative="1">
+      <w:start w:val="1"/>
+      <w:numFmt w:val="bullet"/>
+      <w:lvlText w:val=""/>
+      <w:lvlJc w:val="left"/>
+      <w:pPr>
+        <w:ind w:left="4320" w:hanging="360"/>
+      </w:pPr>
+      <w:rPr>
+        <w:rFonts w:ascii="Wingdings" w:hAnsi="Wingdings" w:hint="default"/>
+      </w:rPr>
+    </w:lvl>
+    <w:lvl w:ilvl="6" w:tplc="100C0001" w:tentative="1">
+      <w:start w:val="1"/>
+      <w:numFmt w:val="bullet"/>
+      <w:lvlText w:val=""/>
+      <w:lvlJc w:val="left"/>
+      <w:pPr>
+        <w:ind w:left="5040" w:hanging="360"/>
+      </w:pPr>
+      <w:rPr>
+        <w:rFonts w:ascii="Symbol" w:hAnsi="Symbol" w:hint="default"/>
+      </w:rPr>
+    </w:lvl>
+    <w:lvl w:ilvl="7" w:tplc="100C0003" w:tentative="1">
+      <w:start w:val="1"/>
+      <w:numFmt w:val="bullet"/>
+      <w:lvlText w:val="o"/>
+      <w:lvlJc w:val="left"/>
+      <w:pPr>
+        <w:ind w:left="5760" w:hanging="360"/>
+      </w:pPr>
+      <w:rPr>
+        <w:rFonts w:ascii="Courier New" w:hAnsi="Courier New" w:cs="Courier New" w:hint="default"/>
+      </w:rPr>
+    </w:lvl>
+    <w:lvl w:ilvl="8" w:tplc="100C0005" w:tentative="1">
+      <w:start w:val="1"/>
+      <w:numFmt w:val="bullet"/>
+      <w:lvlText w:val=""/>
+      <w:lvlJc w:val="left"/>
+      <w:pPr>
+        <w:ind w:left="6480" w:hanging="360"/>
+      </w:pPr>
+      <w:rPr>
+        <w:rFonts w:ascii="Wingdings" w:hAnsi="Wingdings" w:hint="default"/>
+      </w:rPr>
+    </w:lvl>
+  </w:abstractNum>
+  <w:abstractNum w:abstractNumId="6" w15:restartNumberingAfterBreak="0">
     <w:nsid w:val="552F2685"/>
     <w:multiLevelType w:val="hybridMultilevel"/>
     <w:tmpl w:val="E36C4DBC"/>
@@ -963,7 +1564,7 @@
       </w:rPr>
     </w:lvl>
   </w:abstractNum>
-  <w:abstractNum w:abstractNumId="3" w15:restartNumberingAfterBreak="0">
+  <w:abstractNum w:abstractNumId="7" w15:restartNumberingAfterBreak="0">
     <w:nsid w:val="5682049E"/>
     <w:multiLevelType w:val="hybridMultilevel"/>
     <w:tmpl w:val="0C268A5C"/>
@@ -1076,7 +1677,7 @@
       </w:rPr>
     </w:lvl>
   </w:abstractNum>
-  <w:abstractNum w:abstractNumId="4" w15:restartNumberingAfterBreak="0">
+  <w:abstractNum w:abstractNumId="8" w15:restartNumberingAfterBreak="0">
     <w:nsid w:val="637F3B17"/>
     <w:multiLevelType w:val="hybridMultilevel"/>
     <w:tmpl w:val="542EF506"/>
@@ -1162,7 +1763,7 @@
       </w:pPr>
     </w:lvl>
   </w:abstractNum>
-  <w:abstractNum w:abstractNumId="5" w15:restartNumberingAfterBreak="0">
+  <w:abstractNum w:abstractNumId="9" w15:restartNumberingAfterBreak="0">
     <w:nsid w:val="74DF62BA"/>
     <w:multiLevelType w:val="hybridMultilevel"/>
     <w:tmpl w:val="8662053A"/>
@@ -1252,19 +1853,31 @@
     <w:abstractNumId w:val="0"/>
   </w:num>
   <w:num w:numId="2">
+    <w:abstractNumId w:val="6"/>
+  </w:num>
+  <w:num w:numId="3">
+    <w:abstractNumId w:val="9"/>
+  </w:num>
+  <w:num w:numId="4">
+    <w:abstractNumId w:val="3"/>
+  </w:num>
+  <w:num w:numId="5">
+    <w:abstractNumId w:val="8"/>
+  </w:num>
+  <w:num w:numId="6">
+    <w:abstractNumId w:val="7"/>
+  </w:num>
+  <w:num w:numId="7">
+    <w:abstractNumId w:val="1"/>
+  </w:num>
+  <w:num w:numId="8">
     <w:abstractNumId w:val="2"/>
   </w:num>
-  <w:num w:numId="3">
+  <w:num w:numId="9">
     <w:abstractNumId w:val="5"/>
   </w:num>
-  <w:num w:numId="4">
-    <w:abstractNumId w:val="1"/>
-  </w:num>
-  <w:num w:numId="5">
+  <w:num w:numId="10">
     <w:abstractNumId w:val="4"/>
-  </w:num>
-  <w:num w:numId="6">
-    <w:abstractNumId w:val="3"/>
   </w:num>
 </w:numbering>
 </file>
@@ -2098,7 +2711,7 @@
 </file>
 
 <file path=customXml/itemProps1.xml><?xml version="1.0" encoding="utf-8"?>
-<ds:datastoreItem xmlns:ds="http://schemas.openxmlformats.org/officeDocument/2006/customXml" ds:itemID="{F372CD4D-5D00-487F-A7FA-85407EF9B600}">
+<ds:datastoreItem xmlns:ds="http://schemas.openxmlformats.org/officeDocument/2006/customXml" ds:itemID="{28AF2B1F-DF10-4792-BCB8-0D44708157FD}">
   <ds:schemaRefs>
     <ds:schemaRef ds:uri="http://schemas.openxmlformats.org/officeDocument/2006/bibliography"/>
   </ds:schemaRefs>

</xml_diff>

<commit_message>
Rendu documentation Mac Os
</commit_message>
<xml_diff>
--- a/Documentation_Ma-12.docx
+++ b/Documentation_Ma-12.docx
@@ -180,93 +180,763 @@
       </w:pPr>
     </w:p>
     <w:p>
-      <w:hyperlink r:id="rId6" w:anchor=":~:text=D%C3%A9marrez%20en%20mode%20R%C3%A9cup%C3%A9ration%20en,disque%2C%20puis%20appuyez%20sur%20Continue" w:history="1">
-        <w:r>
-          <w:rPr>
-            <w:rStyle w:val="Lienhypertexte"/>
-          </w:rPr>
-          <w:t>Lie</w:t>
-        </w:r>
-        <w:r>
-          <w:rPr>
-            <w:rStyle w:val="Lienhypertexte"/>
-          </w:rPr>
-          <w:t>n</w:t>
-        </w:r>
-      </w:hyperlink>
+      <w:pPr>
+        <w:rPr>
+          <w:rStyle w:val="Lienhypertexte"/>
+        </w:rPr>
+      </w:pPr>
+      <w:r>
+        <w:rPr>
+          <w:rStyle w:val="Lienhypertexte"/>
+        </w:rPr>
+        <w:fldChar w:fldCharType="begin"/>
+      </w:r>
+      <w:r>
+        <w:rPr>
+          <w:rStyle w:val="Lienhypertexte"/>
+        </w:rPr>
+        <w:instrText>HYPERLINK "https://www.techadvisor.fr/tutoriel/ordinateurs/mac-mot-de-passe-mac-oublie-3677518/" \l ":~:text=D%C3%A9marrez%20en%20mode%20R%C3%A9cup%C3%A9ration%20en,disque%2C%20puis%20appuyez%20sur%20Continue"</w:instrText>
+      </w:r>
+      <w:r>
+        <w:rPr>
+          <w:rStyle w:val="Lienhypertexte"/>
+        </w:rPr>
+      </w:r>
+      <w:r>
+        <w:rPr>
+          <w:rStyle w:val="Lienhypertexte"/>
+        </w:rPr>
+        <w:fldChar w:fldCharType="separate"/>
+      </w:r>
+      <w:r>
+        <w:rPr>
+          <w:rStyle w:val="Lienhypertexte"/>
+        </w:rPr>
+        <w:t>Lie</w:t>
+      </w:r>
+      <w:r>
+        <w:rPr>
+          <w:rStyle w:val="Lienhypertexte"/>
+        </w:rPr>
+        <w:t>n</w:t>
+      </w:r>
+      <w:r>
+        <w:rPr>
+          <w:rStyle w:val="Lienhypertexte"/>
+        </w:rPr>
+        <w:t xml:space="preserve"> vers le site</w:t>
+      </w:r>
+      <w:r>
+        <w:rPr>
+          <w:rStyle w:val="Lienhypertexte"/>
+        </w:rPr>
+        <w:t xml:space="preserve"> officiel</w:t>
+      </w:r>
+      <w:r>
+        <w:rPr>
+          <w:rStyle w:val="Lienhypertexte"/>
+        </w:rPr>
+        <w:t xml:space="preserve"> d’apple</w:t>
+      </w:r>
+    </w:p>
+    <w:p>
+      <w:r>
+        <w:rPr>
+          <w:rStyle w:val="Lienhypertexte"/>
+        </w:rPr>
+        <w:fldChar w:fldCharType="end"/>
+      </w:r>
+    </w:p>
+    <w:p>
+      <w:pPr>
+        <w:pStyle w:val="Titre1"/>
+      </w:pPr>
+      <w:r>
+        <w:t xml:space="preserve">Connaître la dernière version possible sur mac os </w:t>
+      </w:r>
     </w:p>
     <w:p/>
     <w:p>
-      <w:pPr>
-        <w:pStyle w:val="Titre1"/>
-      </w:pPr>
-      <w:r>
-        <w:t xml:space="preserve">Connaître la dernière version possible sur mac os </w:t>
+      <w:r>
+        <w:t>Chemin</w:t>
+      </w:r>
+    </w:p>
+    <w:p>
+      <w:pPr>
+        <w:pStyle w:val="Paragraphedeliste"/>
+        <w:numPr>
+          <w:ilvl w:val="0"/>
+          <w:numId w:val="2"/>
+        </w:numPr>
+      </w:pPr>
+      <w:r>
+        <w:t>Cliquer sur la pomme</w:t>
+      </w:r>
+    </w:p>
+    <w:p>
+      <w:pPr>
+        <w:pStyle w:val="Paragraphedeliste"/>
+        <w:numPr>
+          <w:ilvl w:val="0"/>
+          <w:numId w:val="2"/>
+        </w:numPr>
+      </w:pPr>
+      <w:r>
+        <w:t xml:space="preserve">Cliquer sur </w:t>
+      </w:r>
+      <w:r>
+        <w:t>à</w:t>
+      </w:r>
+      <w:r>
+        <w:t xml:space="preserve"> propos de ce mac </w:t>
+      </w:r>
+    </w:p>
+    <w:p>
+      <w:pPr>
+        <w:pStyle w:val="Paragraphedeliste"/>
+      </w:pPr>
+    </w:p>
+    <w:p>
+      <w:pPr>
+        <w:rPr>
+          <w:rStyle w:val="Lienhypertexte"/>
+        </w:rPr>
+      </w:pPr>
+      <w:r>
+        <w:rPr>
+          <w:rStyle w:val="Lienhypertexte"/>
+        </w:rPr>
+        <w:fldChar w:fldCharType="begin"/>
+      </w:r>
+      <w:r>
+        <w:rPr>
+          <w:rStyle w:val="Lienhypertexte"/>
+        </w:rPr>
+        <w:instrText xml:space="preserve"> HYPERLINK "https://support.apple.com/fr-ch/HT201260" \l ":~:text=Dans%20le%20menu%20Pomme%20%EF%A3%BF,sur%20le%20num%C3%A9ro%20de%20version." </w:instrText>
+      </w:r>
+      <w:r>
+        <w:rPr>
+          <w:rStyle w:val="Lienhypertexte"/>
+        </w:rPr>
+      </w:r>
+      <w:r>
+        <w:rPr>
+          <w:rStyle w:val="Lienhypertexte"/>
+        </w:rPr>
+        <w:fldChar w:fldCharType="separate"/>
+      </w:r>
+      <w:r>
+        <w:rPr>
+          <w:rStyle w:val="Lienhypertexte"/>
+        </w:rPr>
+        <w:t>Lien</w:t>
+      </w:r>
+      <w:r>
+        <w:rPr>
+          <w:rStyle w:val="Lienhypertexte"/>
+        </w:rPr>
+        <w:t xml:space="preserve"> vers le site officie</w:t>
+      </w:r>
+      <w:r>
+        <w:rPr>
+          <w:rStyle w:val="Lienhypertexte"/>
+        </w:rPr>
+        <w:t>l</w:t>
+      </w:r>
+      <w:r>
+        <w:rPr>
+          <w:rStyle w:val="Lienhypertexte"/>
+        </w:rPr>
+        <w:t xml:space="preserve"> d’apple</w:t>
+      </w:r>
+    </w:p>
+    <w:p>
+      <w:r>
+        <w:rPr>
+          <w:rStyle w:val="Lienhypertexte"/>
+        </w:rPr>
+        <w:fldChar w:fldCharType="end"/>
+      </w:r>
+    </w:p>
+    <w:p>
+      <w:r>
+        <w:t>Puis aller voir le tableau de comparaison pour voir la dernière version compatible pour notre mac</w:t>
+      </w:r>
+    </w:p>
+    <w:p>
+      <w:r>
+        <w:t xml:space="preserve">Tableau de comparaison </w:t>
       </w:r>
     </w:p>
     <w:p/>
     <w:p>
-      <w:r>
-        <w:t>Chemin</w:t>
-      </w:r>
-    </w:p>
-    <w:p>
-      <w:pPr>
-        <w:pStyle w:val="Paragraphedeliste"/>
-        <w:numPr>
-          <w:ilvl w:val="0"/>
-          <w:numId w:val="2"/>
-        </w:numPr>
-      </w:pPr>
-      <w:r>
-        <w:t>Cliquer sur la pomme</w:t>
-      </w:r>
-    </w:p>
-    <w:p>
-      <w:pPr>
-        <w:pStyle w:val="Paragraphedeliste"/>
-        <w:numPr>
-          <w:ilvl w:val="0"/>
-          <w:numId w:val="2"/>
-        </w:numPr>
-      </w:pPr>
-      <w:r>
-        <w:t xml:space="preserve">Cliquer sur </w:t>
-      </w:r>
-      <w:r>
-        <w:t>à</w:t>
-      </w:r>
-      <w:r>
-        <w:t xml:space="preserve"> propos de ce mac </w:t>
-      </w:r>
-    </w:p>
-    <w:p>
-      <w:pPr>
-        <w:pStyle w:val="Paragraphedeliste"/>
-      </w:pPr>
-    </w:p>
-    <w:p>
-      <w:hyperlink r:id="rId7" w:anchor=":~:text=Dans%20le%20menu%20Pomme%20%EF%A3%BF,sur%20le%20num%C3%A9ro%20de%20version." w:history="1">
+      <w:hyperlink r:id="rId6" w:history="1">
         <w:r>
           <w:rPr>
             <w:rStyle w:val="Lienhypertexte"/>
           </w:rPr>
           <w:t>Lien</w:t>
         </w:r>
+        <w:r>
+          <w:rPr>
+            <w:rStyle w:val="Lienhypertexte"/>
+          </w:rPr>
+          <w:t xml:space="preserve"> vers niwTech</w:t>
+        </w:r>
       </w:hyperlink>
     </w:p>
+    <w:p>
+      <w:pPr>
+        <w:pStyle w:val="Titre1"/>
+      </w:pPr>
+      <w:r>
+        <w:t xml:space="preserve">Créer une clé de boot mac os </w:t>
+      </w:r>
+    </w:p>
     <w:p/>
     <w:p>
-      <w:r>
-        <w:t>Puis aller voir le tableau de comparaison pour voir la dernière version compatible pour notre mac</w:t>
-      </w:r>
-    </w:p>
-    <w:p>
-      <w:pPr>
-        <w:pStyle w:val="Titre2"/>
-      </w:pPr>
-      <w:r>
-        <w:t xml:space="preserve">Tableau de comparaison </w:t>
+      <w:pPr>
+        <w:pStyle w:val="Paragraphedeliste"/>
+        <w:numPr>
+          <w:ilvl w:val="0"/>
+          <w:numId w:val="4"/>
+        </w:numPr>
+      </w:pPr>
+      <w:r>
+        <w:t>Télécharger l’image de mac</w:t>
+      </w:r>
+    </w:p>
+    <w:p>
+      <w:pPr>
+        <w:pStyle w:val="Paragraphedeliste"/>
+        <w:numPr>
+          <w:ilvl w:val="0"/>
+          <w:numId w:val="4"/>
+        </w:numPr>
+      </w:pPr>
+      <w:r>
+        <w:t>Suivre les étapes via le lien «Lien : Mac »</w:t>
+      </w:r>
+    </w:p>
+    <w:p>
+      <w:pPr>
+        <w:pStyle w:val="Paragraphedeliste"/>
+        <w:numPr>
+          <w:ilvl w:val="0"/>
+          <w:numId w:val="4"/>
+        </w:numPr>
+      </w:pPr>
+      <w:r>
+        <w:t>Taper « y » pour formater la clé usb et la configurer</w:t>
+      </w:r>
+    </w:p>
+    <w:p>
+      <w:pPr>
+        <w:pStyle w:val="Paragraphedeliste"/>
+        <w:numPr>
+          <w:ilvl w:val="0"/>
+          <w:numId w:val="4"/>
+        </w:numPr>
+      </w:pPr>
+      <w:r>
+        <w:t>La clé une fois formater verra l’installateur se copier sur lui, puis il fera la clé de boot. La clé sera perçu comme une clé de boot j’imagine. Et pour finir la clé finira son installation, durant toute cette partie il fait son boulot tout seul</w:t>
+      </w:r>
+      <w:r>
+        <w:t>.</w:t>
+      </w:r>
+    </w:p>
+    <w:p>
+      <w:pPr>
+        <w:pStyle w:val="Paragraphedeliste"/>
+      </w:pPr>
+    </w:p>
+    <w:p>
+      <w:pPr>
+        <w:rPr>
+          <w:rStyle w:val="Lienhypertexte"/>
+        </w:rPr>
+      </w:pPr>
+      <w:r>
+        <w:rPr>
+          <w:rStyle w:val="Lienhypertexte"/>
+        </w:rPr>
+        <w:fldChar w:fldCharType="begin"/>
+      </w:r>
+      <w:r>
+        <w:rPr>
+          <w:rStyle w:val="Lienhypertexte"/>
+        </w:rPr>
+        <w:instrText>HYPERLINK "https://www.papergeek.fr/mac-comment-creer-cle-usb-os-x-2992"</w:instrText>
+      </w:r>
+      <w:r>
+        <w:rPr>
+          <w:rStyle w:val="Lienhypertexte"/>
+        </w:rPr>
+        <w:fldChar w:fldCharType="separate"/>
+      </w:r>
+      <w:r>
+        <w:rPr>
+          <w:rStyle w:val="Lienhypertexte"/>
+        </w:rPr>
+        <w:t>Lien</w:t>
+      </w:r>
+      <w:r>
+        <w:rPr>
+          <w:rStyle w:val="Lienhypertexte"/>
+        </w:rPr>
+        <w:t xml:space="preserve"> trouver sur internet en parrallèle</w:t>
+      </w:r>
+    </w:p>
+    <w:p>
+      <w:pPr>
+        <w:rPr>
+          <w:rStyle w:val="Lienhypertexte"/>
+        </w:rPr>
+      </w:pPr>
+      <w:r>
+        <w:rPr>
+          <w:rStyle w:val="Lienhypertexte"/>
+        </w:rPr>
+        <w:fldChar w:fldCharType="end"/>
+      </w:r>
+      <w:r>
+        <w:rPr>
+          <w:rStyle w:val="Lienhypertexte"/>
+        </w:rPr>
+        <w:t>Lien</w:t>
+      </w:r>
+      <w:r>
+        <w:rPr>
+          <w:rStyle w:val="Lienhypertexte"/>
+        </w:rPr>
+        <w:t xml:space="preserve"> : site officiel d’apple </w:t>
+      </w:r>
+    </w:p>
+    <w:p>
+      <w:pPr>
+        <w:keepNext w:val="0"/>
+        <w:keepLines w:val="0"/>
+        <w:spacing w:before="0" w:after="160"/>
+        <w:outlineLvl w:val="9"/>
+        <w:rPr>
+          <w:rStyle w:val="Lienhypertexte"/>
+        </w:rPr>
+      </w:pPr>
+      <w:r>
+        <w:rPr>
+          <w:rStyle w:val="Lienhypertexte"/>
+        </w:rPr>
+        <w:br w:type="page"/>
+      </w:r>
+      <w:bookmarkStart w:id="0" w:name="_GoBack"/>
+      <w:bookmarkEnd w:id="0"/>
+    </w:p>
+    <w:p>
+      <w:pPr>
+        <w:rPr>
+          <w:rStyle w:val="Lienhypertexte"/>
+        </w:rPr>
+      </w:pPr>
+    </w:p>
+    <w:p>
+      <w:pPr>
+        <w:pStyle w:val="Titre1"/>
+        <w:rPr>
+          <w:rStyle w:val="Lienhypertexte"/>
+          <w:color w:val="FFFFFF" w:themeColor="background1"/>
+          <w:u w:val="none"/>
+        </w:rPr>
+      </w:pPr>
+      <w:r>
+        <w:rPr>
+          <w:rStyle w:val="Lienhypertexte"/>
+          <w:color w:val="FFFFFF" w:themeColor="background1"/>
+          <w:u w:val="none"/>
+        </w:rPr>
+        <w:t>Installer MacOS</w:t>
+      </w:r>
+      <w:r>
+        <w:rPr>
+          <w:rStyle w:val="Lienhypertexte"/>
+          <w:color w:val="FFFFFF" w:themeColor="background1"/>
+          <w:u w:val="none"/>
+        </w:rPr>
+        <w:t xml:space="preserve"> depuis une clé de boot</w:t>
+      </w:r>
+    </w:p>
+    <w:p/>
+    <w:p>
+      <w:pPr>
+        <w:pStyle w:val="Paragraphedeliste"/>
+        <w:numPr>
+          <w:ilvl w:val="0"/>
+          <w:numId w:val="5"/>
+        </w:numPr>
+        <w:rPr>
+          <w:rStyle w:val="Lienhypertexte"/>
+          <w:color w:val="auto"/>
+          <w:u w:val="none"/>
+        </w:rPr>
+      </w:pPr>
+      <w:r>
+        <w:rPr>
+          <w:rStyle w:val="Lienhypertexte"/>
+          <w:color w:val="auto"/>
+          <w:u w:val="none"/>
+        </w:rPr>
+        <w:t>Pour bouter sur une clé USB il faut appu</w:t>
+      </w:r>
+      <w:r>
+        <w:rPr>
+          <w:rStyle w:val="Lienhypertexte"/>
+          <w:color w:val="auto"/>
+          <w:u w:val="none"/>
+        </w:rPr>
+        <w:t>yer sur alt/options</w:t>
+      </w:r>
+    </w:p>
+    <w:p>
+      <w:pPr>
+        <w:pStyle w:val="Paragraphedeliste"/>
+        <w:numPr>
+          <w:ilvl w:val="0"/>
+          <w:numId w:val="5"/>
+        </w:numPr>
+        <w:rPr>
+          <w:rStyle w:val="Lienhypertexte"/>
+          <w:color w:val="auto"/>
+          <w:u w:val="none"/>
+        </w:rPr>
+      </w:pPr>
+      <w:r>
+        <w:rPr>
+          <w:rStyle w:val="Lienhypertexte"/>
+          <w:color w:val="auto"/>
+          <w:u w:val="none"/>
+        </w:rPr>
+        <w:t>Cliquer sur le disque sur lequel on veut aller donc la clé USB</w:t>
+      </w:r>
+    </w:p>
+    <w:p>
+      <w:pPr>
+        <w:pStyle w:val="Paragraphedeliste"/>
+        <w:numPr>
+          <w:ilvl w:val="0"/>
+          <w:numId w:val="5"/>
+        </w:numPr>
+        <w:rPr>
+          <w:rStyle w:val="Lienhypertexte"/>
+          <w:color w:val="auto"/>
+          <w:u w:val="none"/>
+        </w:rPr>
+      </w:pPr>
+      <w:r>
+        <w:rPr>
+          <w:rStyle w:val="Lienhypertexte"/>
+          <w:color w:val="auto"/>
+          <w:u w:val="none"/>
+        </w:rPr>
+        <w:t>Gestionnaire de disque</w:t>
+      </w:r>
+    </w:p>
+    <w:p>
+      <w:pPr>
+        <w:pStyle w:val="Paragraphedeliste"/>
+        <w:numPr>
+          <w:ilvl w:val="0"/>
+          <w:numId w:val="6"/>
+        </w:numPr>
+        <w:rPr>
+          <w:rStyle w:val="Lienhypertexte"/>
+          <w:color w:val="auto"/>
+          <w:u w:val="none"/>
+        </w:rPr>
+      </w:pPr>
+      <w:r>
+        <w:rPr>
+          <w:rStyle w:val="Lienhypertexte"/>
+          <w:color w:val="auto"/>
+          <w:u w:val="none"/>
+        </w:rPr>
+        <w:t>Cliquer sur présentation puis affcher les appareils</w:t>
+      </w:r>
+    </w:p>
+    <w:p>
+      <w:pPr>
+        <w:pStyle w:val="Paragraphedeliste"/>
+        <w:numPr>
+          <w:ilvl w:val="0"/>
+          <w:numId w:val="6"/>
+        </w:numPr>
+        <w:rPr>
+          <w:rStyle w:val="Lienhypertexte"/>
+          <w:color w:val="auto"/>
+          <w:u w:val="none"/>
+        </w:rPr>
+      </w:pPr>
+      <w:r>
+        <w:rPr>
+          <w:rStyle w:val="Lienhypertexte"/>
+          <w:color w:val="auto"/>
+          <w:u w:val="none"/>
+        </w:rPr>
+        <w:t xml:space="preserve">Aller dans apple SSD ou un autre qui correspond au disque dur de base puis cliquer sur effacer </w:t>
+      </w:r>
+    </w:p>
+    <w:p>
+      <w:pPr>
+        <w:pStyle w:val="Paragraphedeliste"/>
+        <w:numPr>
+          <w:ilvl w:val="0"/>
+          <w:numId w:val="6"/>
+        </w:numPr>
+        <w:rPr>
+          <w:rStyle w:val="Lienhypertexte"/>
+          <w:color w:val="auto"/>
+          <w:u w:val="none"/>
+        </w:rPr>
+      </w:pPr>
+      <w:r>
+        <w:rPr>
+          <w:rStyle w:val="Lienhypertexte"/>
+          <w:color w:val="auto"/>
+          <w:u w:val="none"/>
+        </w:rPr>
+        <w:t>Ne surtout pas changer GUID garder AFS, même si on peut le changer choisir le nom du disque dur sur lequel sera installé l’OS</w:t>
+      </w:r>
+    </w:p>
+    <w:p>
+      <w:pPr>
+        <w:pStyle w:val="Paragraphedeliste"/>
+        <w:numPr>
+          <w:ilvl w:val="0"/>
+          <w:numId w:val="5"/>
+        </w:numPr>
+        <w:rPr>
+          <w:rStyle w:val="Lienhypertexte"/>
+          <w:color w:val="auto"/>
+          <w:u w:val="none"/>
+        </w:rPr>
+      </w:pPr>
+      <w:r>
+        <w:rPr>
+          <w:rStyle w:val="Lienhypertexte"/>
+          <w:color w:val="auto"/>
+          <w:u w:val="none"/>
+        </w:rPr>
+        <w:t>Choisir le disque sur lequel on veut installer l’OS</w:t>
+      </w:r>
+    </w:p>
+    <w:p>
+      <w:pPr>
+        <w:pStyle w:val="Paragraphedeliste"/>
+        <w:numPr>
+          <w:ilvl w:val="0"/>
+          <w:numId w:val="5"/>
+        </w:numPr>
+        <w:rPr>
+          <w:rStyle w:val="Lienhypertexte"/>
+          <w:color w:val="auto"/>
+          <w:u w:val="none"/>
+        </w:rPr>
+      </w:pPr>
+      <w:r>
+        <w:rPr>
+          <w:rStyle w:val="Lienhypertexte"/>
+          <w:color w:val="auto"/>
+          <w:u w:val="none"/>
+        </w:rPr>
+        <w:t>On lance l’installation et il charge l’OS</w:t>
+      </w:r>
+    </w:p>
+    <w:p>
+      <w:pPr>
+        <w:pStyle w:val="Paragraphedeliste"/>
+        <w:rPr>
+          <w:rStyle w:val="Lienhypertexte"/>
+          <w:color w:val="auto"/>
+          <w:u w:val="none"/>
+        </w:rPr>
+      </w:pPr>
+    </w:p>
+    <w:p>
+      <w:pPr>
+        <w:rPr>
+          <w:rStyle w:val="Lienhypertexte"/>
+        </w:rPr>
+      </w:pPr>
+      <w:hyperlink r:id="rId7" w:history="1">
+        <w:r>
+          <w:rPr>
+            <w:rStyle w:val="Lienhypertexte"/>
+          </w:rPr>
+          <w:t>Lien site off</w:t>
+        </w:r>
+        <w:r>
+          <w:rPr>
+            <w:rStyle w:val="Lienhypertexte"/>
+          </w:rPr>
+          <w:t>i</w:t>
+        </w:r>
+        <w:r>
+          <w:rPr>
+            <w:rStyle w:val="Lienhypertexte"/>
+          </w:rPr>
+          <w:t>cel d’Apple</w:t>
+        </w:r>
+      </w:hyperlink>
+    </w:p>
+    <w:p>
+      <w:pPr>
+        <w:rPr>
+          <w:rStyle w:val="Lienhypertexte"/>
+        </w:rPr>
+      </w:pPr>
+    </w:p>
+    <w:p>
+      <w:pPr>
+        <w:pStyle w:val="Titre1"/>
+        <w:rPr>
+          <w:rStyle w:val="Lienhypertexte"/>
+          <w:color w:val="FFFFFF" w:themeColor="background1"/>
+          <w:u w:val="none"/>
+        </w:rPr>
+      </w:pPr>
+      <w:r>
+        <w:rPr>
+          <w:rStyle w:val="Lienhypertexte"/>
+          <w:color w:val="FFFFFF" w:themeColor="background1"/>
+          <w:u w:val="none"/>
+        </w:rPr>
+        <w:t xml:space="preserve">Réparer un disque </w:t>
+      </w:r>
+    </w:p>
+    <w:p/>
+    <w:p>
+      <w:pPr>
+        <w:pStyle w:val="Paragraphedeliste"/>
+        <w:numPr>
+          <w:ilvl w:val="0"/>
+          <w:numId w:val="7"/>
+        </w:numPr>
+      </w:pPr>
+      <w:r>
+        <w:t xml:space="preserve">Aller dans le gestionnaire de disque </w:t>
+      </w:r>
+    </w:p>
+    <w:p>
+      <w:pPr>
+        <w:pStyle w:val="Paragraphedeliste"/>
+        <w:numPr>
+          <w:ilvl w:val="0"/>
+          <w:numId w:val="7"/>
+        </w:numPr>
+      </w:pPr>
+      <w:r>
+        <w:t>Cliquer sur le disque que l’on veut réparer cliquer sur S.O.S</w:t>
+      </w:r>
+    </w:p>
+    <w:p>
+      <w:pPr>
+        <w:pStyle w:val="Paragraphedeliste"/>
+      </w:pPr>
+    </w:p>
+    <w:p>
+      <w:pPr>
+        <w:pStyle w:val="Titre1"/>
+      </w:pPr>
+      <w:r>
+        <w:t>Cacher/Affiche les extenstions</w:t>
+      </w:r>
+    </w:p>
+    <w:p/>
+    <w:p>
+      <w:pPr>
+        <w:pStyle w:val="Paragraphedeliste"/>
+        <w:numPr>
+          <w:ilvl w:val="0"/>
+          <w:numId w:val="9"/>
+        </w:numPr>
+      </w:pPr>
+      <w:r>
+        <w:t xml:space="preserve">Aller dans finder </w:t>
+      </w:r>
+    </w:p>
+    <w:p>
+      <w:pPr>
+        <w:pStyle w:val="Paragraphedeliste"/>
+        <w:numPr>
+          <w:ilvl w:val="0"/>
+          <w:numId w:val="9"/>
+        </w:numPr>
+      </w:pPr>
+      <w:r>
+        <w:t>cliquer sur l’onglet finder sur la barre du haut</w:t>
+      </w:r>
+    </w:p>
+    <w:p>
+      <w:pPr>
+        <w:pStyle w:val="Paragraphedeliste"/>
+        <w:numPr>
+          <w:ilvl w:val="0"/>
+          <w:numId w:val="9"/>
+        </w:numPr>
+      </w:pPr>
+      <w:r>
+        <w:t xml:space="preserve">Aller sur préférence système </w:t>
+      </w:r>
+    </w:p>
+    <w:p>
+      <w:pPr>
+        <w:pStyle w:val="Paragraphedeliste"/>
+        <w:numPr>
+          <w:ilvl w:val="0"/>
+          <w:numId w:val="9"/>
+        </w:numPr>
+      </w:pPr>
+      <w:r>
+        <w:t>Puis options avancer et cocher ou décocher afficher les extenstion de fichiers.</w:t>
+      </w:r>
+    </w:p>
+    <w:p>
+      <w:pPr>
+        <w:pStyle w:val="Paragraphedeliste"/>
+      </w:pPr>
+      <w:r>
+        <w:t xml:space="preserve"> </w:t>
+      </w:r>
+    </w:p>
+    <w:p>
+      <w:pPr>
+        <w:pStyle w:val="Titre1"/>
+      </w:pPr>
+      <w:r>
+        <w:t>Time Machine</w:t>
+      </w:r>
+    </w:p>
+    <w:p/>
+    <w:p>
+      <w:pPr>
+        <w:pStyle w:val="Paragraphedeliste"/>
+        <w:numPr>
+          <w:ilvl w:val="0"/>
+          <w:numId w:val="10"/>
+        </w:numPr>
+      </w:pPr>
+      <w:r>
+        <w:t xml:space="preserve">Aller dans préférence système </w:t>
+      </w:r>
+    </w:p>
+    <w:p>
+      <w:pPr>
+        <w:pStyle w:val="Paragraphedeliste"/>
+        <w:numPr>
+          <w:ilvl w:val="0"/>
+          <w:numId w:val="10"/>
+        </w:numPr>
+      </w:pPr>
+      <w:r>
+        <w:t xml:space="preserve">Cliquer sur time Machine </w:t>
       </w:r>
     </w:p>
     <w:p/>
@@ -276,523 +946,14 @@
           <w:rPr>
             <w:rStyle w:val="Lienhypertexte"/>
           </w:rPr>
-          <w:t>Lien</w:t>
+          <w:t>Lien site officiel d’Apple</w:t>
         </w:r>
       </w:hyperlink>
     </w:p>
     <w:p>
-      <w:pPr>
-        <w:pStyle w:val="Titre1"/>
-      </w:pPr>
-      <w:r>
-        <w:t xml:space="preserve">Créer une clé de boot mac os </w:t>
-      </w:r>
-    </w:p>
-    <w:p/>
-    <w:p>
-      <w:pPr>
-        <w:pStyle w:val="Paragraphedeliste"/>
-        <w:numPr>
-          <w:ilvl w:val="0"/>
-          <w:numId w:val="4"/>
-        </w:numPr>
-      </w:pPr>
-      <w:r>
-        <w:t>Télécharger l’image de mac</w:t>
-      </w:r>
-    </w:p>
-    <w:p>
-      <w:pPr>
-        <w:pStyle w:val="Paragraphedeliste"/>
-        <w:numPr>
-          <w:ilvl w:val="0"/>
-          <w:numId w:val="4"/>
-        </w:numPr>
-      </w:pPr>
-      <w:r>
-        <w:t>Suivre les étapes via le lien «Lien : Mac »</w:t>
-      </w:r>
-    </w:p>
-    <w:p>
-      <w:pPr>
-        <w:pStyle w:val="Paragraphedeliste"/>
-        <w:numPr>
-          <w:ilvl w:val="0"/>
-          <w:numId w:val="4"/>
-        </w:numPr>
-      </w:pPr>
-      <w:r>
-        <w:t>Taper « y » pour formater la clé usb et la configurer</w:t>
-      </w:r>
-    </w:p>
-    <w:p>
-      <w:pPr>
-        <w:pStyle w:val="Paragraphedeliste"/>
-        <w:numPr>
-          <w:ilvl w:val="0"/>
-          <w:numId w:val="4"/>
-        </w:numPr>
-      </w:pPr>
-      <w:r>
-        <w:t>La clé une fois formater verra l’installateur se copier sur lui, puis il fera la clé de boot. La clé sera perçu comme une clé de boot j’imagine. Et pour finir la clé finira son installation, durant toute cette partie il fait son boulot tout seul</w:t>
-      </w:r>
-    </w:p>
-    <w:p>
-      <w:pPr>
-        <w:rPr>
-          <w:rStyle w:val="Lienhypertexte"/>
-        </w:rPr>
-      </w:pPr>
-      <w:r>
-        <w:rPr>
-          <w:rStyle w:val="Lienhypertexte"/>
-        </w:rPr>
-        <w:fldChar w:fldCharType="begin"/>
-      </w:r>
-      <w:r>
-        <w:rPr>
-          <w:rStyle w:val="Lienhypertexte"/>
-        </w:rPr>
-        <w:instrText>HYPERLINK "https://www.papergeek.fr/mac-comment-creer-cle-usb-os-x-2992"</w:instrText>
-      </w:r>
-      <w:r>
-        <w:rPr>
-          <w:rStyle w:val="Lienhypertexte"/>
-        </w:rPr>
-        <w:fldChar w:fldCharType="separate"/>
-      </w:r>
-      <w:r>
-        <w:rPr>
-          <w:rStyle w:val="Lienhypertexte"/>
-        </w:rPr>
-        <w:t>Lien</w:t>
-      </w:r>
-      <w:r>
-        <w:rPr>
-          <w:rStyle w:val="Lienhypertexte"/>
-        </w:rPr>
-        <w:t xml:space="preserve"> trouver sur internet en parrallèle</w:t>
-      </w:r>
-    </w:p>
-    <w:p>
-      <w:pPr>
-        <w:rPr>
-          <w:rStyle w:val="Lienhypertexte"/>
-        </w:rPr>
-      </w:pPr>
-      <w:r>
-        <w:rPr>
-          <w:rStyle w:val="Lienhypertexte"/>
-        </w:rPr>
-        <w:fldChar w:fldCharType="end"/>
-      </w:r>
-      <w:r>
-        <w:rPr>
-          <w:rStyle w:val="Lienhypertexte"/>
-        </w:rPr>
-        <w:t>Lien</w:t>
-      </w:r>
-      <w:r>
-        <w:rPr>
-          <w:rStyle w:val="Lienhypertexte"/>
-        </w:rPr>
-        <w:t xml:space="preserve"> : site officiel d’apple </w:t>
-      </w:r>
-    </w:p>
-    <w:p>
-      <w:pPr>
-        <w:pStyle w:val="Titre1"/>
-        <w:rPr>
-          <w:rStyle w:val="Lienhypertexte"/>
-          <w:color w:val="FFFFFF" w:themeColor="background1"/>
-          <w:u w:val="none"/>
-        </w:rPr>
-      </w:pPr>
-      <w:r>
-        <w:rPr>
-          <w:rStyle w:val="Lienhypertexte"/>
-          <w:color w:val="FFFFFF" w:themeColor="background1"/>
-          <w:u w:val="none"/>
-        </w:rPr>
-        <w:t>Installer MacOS</w:t>
-      </w:r>
-      <w:r>
-        <w:rPr>
-          <w:rStyle w:val="Lienhypertexte"/>
-          <w:color w:val="FFFFFF" w:themeColor="background1"/>
-          <w:u w:val="none"/>
-        </w:rPr>
-        <w:t xml:space="preserve"> depuis une clé de boot</w:t>
-      </w:r>
-    </w:p>
-    <w:p>
-      <w:pPr>
-        <w:pStyle w:val="Paragraphedeliste"/>
-        <w:numPr>
-          <w:ilvl w:val="0"/>
-          <w:numId w:val="5"/>
-        </w:numPr>
-        <w:rPr>
-          <w:rStyle w:val="Lienhypertexte"/>
-          <w:color w:val="auto"/>
-          <w:u w:val="none"/>
-        </w:rPr>
-      </w:pPr>
-      <w:r>
-        <w:rPr>
-          <w:rStyle w:val="Lienhypertexte"/>
-          <w:color w:val="auto"/>
-          <w:u w:val="none"/>
-        </w:rPr>
-        <w:t>Pour bouter sur une clé USB il faut appu</w:t>
-      </w:r>
-      <w:r>
-        <w:rPr>
-          <w:rStyle w:val="Lienhypertexte"/>
-          <w:color w:val="auto"/>
-          <w:u w:val="none"/>
-        </w:rPr>
-        <w:t>yer sur alt/options</w:t>
-      </w:r>
-    </w:p>
-    <w:p>
-      <w:pPr>
-        <w:pStyle w:val="Paragraphedeliste"/>
-        <w:numPr>
-          <w:ilvl w:val="0"/>
-          <w:numId w:val="5"/>
-        </w:numPr>
-        <w:rPr>
-          <w:rStyle w:val="Lienhypertexte"/>
-          <w:color w:val="auto"/>
-          <w:u w:val="none"/>
-        </w:rPr>
-      </w:pPr>
-      <w:r>
-        <w:rPr>
-          <w:rStyle w:val="Lienhypertexte"/>
-          <w:color w:val="auto"/>
-          <w:u w:val="none"/>
-        </w:rPr>
-        <w:t>Cliquer sur le disque sur lequel on veut aller donc la clé USB</w:t>
-      </w:r>
-    </w:p>
-    <w:p>
-      <w:pPr>
-        <w:pStyle w:val="Paragraphedeliste"/>
-        <w:numPr>
-          <w:ilvl w:val="0"/>
-          <w:numId w:val="5"/>
-        </w:numPr>
-        <w:rPr>
-          <w:rStyle w:val="Lienhypertexte"/>
-          <w:color w:val="auto"/>
-          <w:u w:val="none"/>
-        </w:rPr>
-      </w:pPr>
-      <w:r>
-        <w:rPr>
-          <w:rStyle w:val="Lienhypertexte"/>
-          <w:color w:val="auto"/>
-          <w:u w:val="none"/>
-        </w:rPr>
-        <w:t>Gestionnaire de disque</w:t>
-      </w:r>
-    </w:p>
-    <w:p>
-      <w:pPr>
-        <w:pStyle w:val="Paragraphedeliste"/>
-        <w:numPr>
-          <w:ilvl w:val="0"/>
-          <w:numId w:val="6"/>
-        </w:numPr>
-        <w:rPr>
-          <w:rStyle w:val="Lienhypertexte"/>
-          <w:color w:val="auto"/>
-          <w:u w:val="none"/>
-        </w:rPr>
-      </w:pPr>
-      <w:r>
-        <w:rPr>
-          <w:rStyle w:val="Lienhypertexte"/>
-          <w:color w:val="auto"/>
-          <w:u w:val="none"/>
-        </w:rPr>
-        <w:t>Cliquer sur présentation puis affcher les appareils</w:t>
-      </w:r>
-    </w:p>
-    <w:p>
-      <w:pPr>
-        <w:pStyle w:val="Paragraphedeliste"/>
-        <w:numPr>
-          <w:ilvl w:val="0"/>
-          <w:numId w:val="6"/>
-        </w:numPr>
-        <w:rPr>
-          <w:rStyle w:val="Lienhypertexte"/>
-          <w:color w:val="auto"/>
-          <w:u w:val="none"/>
-        </w:rPr>
-      </w:pPr>
-      <w:r>
-        <w:rPr>
-          <w:rStyle w:val="Lienhypertexte"/>
-          <w:color w:val="auto"/>
-          <w:u w:val="none"/>
-        </w:rPr>
-        <w:t xml:space="preserve">Aller dans apple SSD ou un autre qui correspond au disque dur de base puis cliquer sur effacer </w:t>
-      </w:r>
-    </w:p>
-    <w:p>
-      <w:pPr>
-        <w:pStyle w:val="Paragraphedeliste"/>
-        <w:numPr>
-          <w:ilvl w:val="0"/>
-          <w:numId w:val="6"/>
-        </w:numPr>
-        <w:rPr>
-          <w:rStyle w:val="Lienhypertexte"/>
-          <w:color w:val="auto"/>
-          <w:u w:val="none"/>
-        </w:rPr>
-      </w:pPr>
-      <w:r>
-        <w:rPr>
-          <w:rStyle w:val="Lienhypertexte"/>
-          <w:color w:val="auto"/>
-          <w:u w:val="none"/>
-        </w:rPr>
-        <w:t>Ne surtout pas changer GUID garder AFS, même si on peut le changer choisir le nom du disque dur sur lequel sera installé l’OS</w:t>
-      </w:r>
-    </w:p>
-    <w:p>
-      <w:pPr>
-        <w:pStyle w:val="Paragraphedeliste"/>
-        <w:numPr>
-          <w:ilvl w:val="0"/>
-          <w:numId w:val="5"/>
-        </w:numPr>
-        <w:rPr>
-          <w:rStyle w:val="Lienhypertexte"/>
-          <w:color w:val="auto"/>
-          <w:u w:val="none"/>
-        </w:rPr>
-      </w:pPr>
-      <w:r>
-        <w:rPr>
-          <w:rStyle w:val="Lienhypertexte"/>
-          <w:color w:val="auto"/>
-          <w:u w:val="none"/>
-        </w:rPr>
-        <w:t>Choisir le disque sur lequel on veut installer l’OS</w:t>
-      </w:r>
-    </w:p>
-    <w:p>
-      <w:pPr>
-        <w:pStyle w:val="Paragraphedeliste"/>
-        <w:numPr>
-          <w:ilvl w:val="0"/>
-          <w:numId w:val="5"/>
-        </w:numPr>
-        <w:rPr>
-          <w:rStyle w:val="Lienhypertexte"/>
-          <w:color w:val="auto"/>
-          <w:u w:val="none"/>
-        </w:rPr>
-      </w:pPr>
-      <w:r>
-        <w:rPr>
-          <w:rStyle w:val="Lienhypertexte"/>
-          <w:color w:val="auto"/>
-          <w:u w:val="none"/>
-        </w:rPr>
-        <w:t>On lance l’installation et il charge l’OS</w:t>
-      </w:r>
-    </w:p>
-    <w:p>
-      <w:pPr>
-        <w:rPr>
-          <w:rStyle w:val="Lienhypertexte"/>
-        </w:rPr>
-      </w:pPr>
-      <w:hyperlink r:id="rId9" w:history="1">
-        <w:r>
-          <w:rPr>
-            <w:rStyle w:val="Lienhypertexte"/>
-          </w:rPr>
-          <w:t xml:space="preserve">Lien : </w:t>
-        </w:r>
-        <w:r>
-          <w:rPr>
-            <w:rStyle w:val="Lienhypertexte"/>
-          </w:rPr>
-          <w:t>boot</w:t>
-        </w:r>
-      </w:hyperlink>
-    </w:p>
-    <w:p>
-      <w:pPr>
-        <w:rPr>
-          <w:rStyle w:val="Lienhypertexte"/>
-        </w:rPr>
-      </w:pPr>
-    </w:p>
-    <w:p>
-      <w:pPr>
-        <w:pStyle w:val="Titre1"/>
-        <w:rPr>
-          <w:rStyle w:val="Lienhypertexte"/>
-          <w:color w:val="FFFFFF" w:themeColor="background1"/>
-          <w:u w:val="none"/>
-        </w:rPr>
-      </w:pPr>
-      <w:r>
-        <w:rPr>
-          <w:rStyle w:val="Lienhypertexte"/>
-          <w:color w:val="FFFFFF" w:themeColor="background1"/>
-          <w:u w:val="none"/>
-        </w:rPr>
-        <w:t xml:space="preserve">Réparer un disque </w:t>
-      </w:r>
-    </w:p>
-    <w:p>
-      <w:pPr>
-        <w:pStyle w:val="Paragraphedeliste"/>
-        <w:numPr>
-          <w:ilvl w:val="0"/>
-          <w:numId w:val="7"/>
-        </w:numPr>
-      </w:pPr>
-      <w:r>
-        <w:t xml:space="preserve">Aller dans le gestionnaire de disque </w:t>
-      </w:r>
-    </w:p>
-    <w:p>
-      <w:pPr>
-        <w:pStyle w:val="Paragraphedeliste"/>
-        <w:numPr>
-          <w:ilvl w:val="0"/>
-          <w:numId w:val="7"/>
-        </w:numPr>
-      </w:pPr>
-      <w:r>
-        <w:t>Cliquer sur le disque que l’on veut réparer cliquer sur S.O.S</w:t>
-      </w:r>
-    </w:p>
-    <w:p>
-      <w:pPr>
-        <w:pStyle w:val="Titre1"/>
-      </w:pPr>
-      <w:r>
-        <w:t>Cacher/Affiche les extenstions</w:t>
-      </w:r>
-    </w:p>
-    <w:p>
-      <w:pPr>
-        <w:pStyle w:val="Paragraphedeliste"/>
-        <w:numPr>
-          <w:ilvl w:val="0"/>
-          <w:numId w:val="9"/>
-        </w:numPr>
-      </w:pPr>
-      <w:r>
-        <w:t xml:space="preserve">Aller dans finder </w:t>
-      </w:r>
-    </w:p>
-    <w:p>
-      <w:pPr>
-        <w:pStyle w:val="Paragraphedeliste"/>
-        <w:numPr>
-          <w:ilvl w:val="0"/>
-          <w:numId w:val="9"/>
-        </w:numPr>
-      </w:pPr>
-      <w:r>
-        <w:t>cliquer sur l’onglet finder sur la barre du haut</w:t>
-      </w:r>
-    </w:p>
-    <w:p>
-      <w:pPr>
-        <w:pStyle w:val="Paragraphedeliste"/>
-        <w:numPr>
-          <w:ilvl w:val="0"/>
-          <w:numId w:val="9"/>
-        </w:numPr>
-      </w:pPr>
-      <w:r>
-        <w:t xml:space="preserve">Aller sur préférence système </w:t>
-      </w:r>
-    </w:p>
-    <w:p>
-      <w:pPr>
-        <w:pStyle w:val="Paragraphedeliste"/>
-        <w:numPr>
-          <w:ilvl w:val="0"/>
-          <w:numId w:val="9"/>
-        </w:numPr>
-      </w:pPr>
-      <w:r>
-        <w:t xml:space="preserve">Puis options avancer et cocher ou décocher afficher les extenstion de fichiers. </w:t>
-      </w:r>
-    </w:p>
-    <w:p>
-      <w:pPr>
-        <w:pStyle w:val="Titre1"/>
-      </w:pPr>
-      <w:r>
-        <w:t>Time Machine</w:t>
-      </w:r>
-    </w:p>
-    <w:p>
-      <w:pPr>
-        <w:pStyle w:val="Paragraphedeliste"/>
-        <w:numPr>
-          <w:ilvl w:val="0"/>
-          <w:numId w:val="10"/>
-        </w:numPr>
-      </w:pPr>
-      <w:r>
-        <w:t xml:space="preserve">Aller dans préférence système </w:t>
-      </w:r>
-    </w:p>
-    <w:p>
-      <w:pPr>
-        <w:pStyle w:val="Paragraphedeliste"/>
-        <w:numPr>
-          <w:ilvl w:val="0"/>
-          <w:numId w:val="10"/>
-        </w:numPr>
-      </w:pPr>
-      <w:r>
-        <w:t xml:space="preserve">Cliquer sur time Machine </w:t>
-      </w:r>
-    </w:p>
-    <w:p/>
-    <w:p>
-      <w:hyperlink r:id="rId10" w:history="1">
-        <w:r>
-          <w:rPr>
-            <w:rStyle w:val="Lienhypertexte"/>
-          </w:rPr>
-          <w:t>Liens timeMachine</w:t>
-        </w:r>
-      </w:hyperlink>
-    </w:p>
-    <w:p/>
-    <w:p>
-      <w:pPr>
-        <w:pStyle w:val="Titre1"/>
-      </w:pPr>
-      <w:r>
-        <w:t>Boot camp</w:t>
-      </w:r>
-    </w:p>
-    <w:p>
-      <w:r>
-        <w:t xml:space="preserve">Dual boot </w:t>
-      </w:r>
-      <w:bookmarkStart w:id="0" w:name="_GoBack"/>
-      <w:bookmarkEnd w:id="0"/>
+      <w:r>
+        <w:t xml:space="preserve"> </w:t>
+      </w:r>
     </w:p>
     <w:sectPr>
       <w:pgSz w:w="11906" w:h="16838"/>
@@ -2716,7 +2877,7 @@
 </file>
 
 <file path=customXml/itemProps1.xml><?xml version="1.0" encoding="utf-8"?>
-<ds:datastoreItem xmlns:ds="http://schemas.openxmlformats.org/officeDocument/2006/customXml" ds:itemID="{4884DE9E-8B60-459F-A3C4-47D14FEA4A59}">
+<ds:datastoreItem xmlns:ds="http://schemas.openxmlformats.org/officeDocument/2006/customXml" ds:itemID="{6DCDC03E-2BC8-4687-8D43-6EE19957182F}">
   <ds:schemaRefs>
     <ds:schemaRef ds:uri="http://schemas.openxmlformats.org/officeDocument/2006/bibliography"/>
   </ds:schemaRefs>

</xml_diff>